<commit_message>
Stakeholder Tabellen Layout angepasst
</commit_message>
<xml_diff>
--- a/Weitere Artefakte/Projektplan.docx
+++ b/Weitere Artefakte/Projektplan.docx
@@ -449,15 +449,6 @@
                 <w:szCs w:val="20"/>
               </w:rPr>
             </w:pPr>
-            <w:r>
-              <w:rPr>
-                <w:rFonts w:asciiTheme="majorHAnsi" w:hAnsiTheme="majorHAnsi" w:cstheme="majorHAnsi"/>
-                <w:color w:val="000000"/>
-                <w:sz w:val="20"/>
-                <w:szCs w:val="20"/>
-              </w:rPr>
-              <w:t>13</w:t>
-            </w:r>
           </w:p>
         </w:tc>
         <w:tc>
@@ -630,7 +621,7 @@
               <w:top w:val="single" w:sz="12" w:space="0" w:color="FFFFFF"/>
               <w:left w:val="nil"/>
               <w:bottom w:val="single" w:sz="12" w:space="0" w:color="FFFFFF"/>
-              <w:right w:val="single" w:sz="12" w:space="0" w:color="FFFFFF"/>
+              <w:right w:val="single" w:sz="4" w:space="0" w:color="FFFFFF"/>
             </w:tcBorders>
             <w:shd w:val="clear" w:color="auto" w:fill="D9D9D9" w:themeFill="background1" w:themeFillShade="D9"/>
             <w:vAlign w:val="center"/>
@@ -889,7 +880,7 @@
               <w:top w:val="single" w:sz="12" w:space="0" w:color="FFFFFF"/>
               <w:left w:val="nil"/>
               <w:bottom w:val="single" w:sz="12" w:space="0" w:color="FFFFFF"/>
-              <w:right w:val="single" w:sz="12" w:space="0" w:color="FFFFFF"/>
+              <w:right w:val="single" w:sz="4" w:space="0" w:color="FFFFFF"/>
             </w:tcBorders>
             <w:shd w:val="clear" w:color="auto" w:fill="D9D9D9" w:themeFill="background1" w:themeFillShade="D9"/>
             <w:vAlign w:val="center"/>
@@ -1148,7 +1139,7 @@
               <w:top w:val="single" w:sz="12" w:space="0" w:color="FFFFFF"/>
               <w:left w:val="nil"/>
               <w:bottom w:val="single" w:sz="12" w:space="0" w:color="FFFFFF"/>
-              <w:right w:val="single" w:sz="12" w:space="0" w:color="FFFFFF"/>
+              <w:right w:val="single" w:sz="4" w:space="0" w:color="FFFFFF"/>
             </w:tcBorders>
             <w:shd w:val="clear" w:color="auto" w:fill="D9D9D9" w:themeFill="background1" w:themeFillShade="D9"/>
             <w:vAlign w:val="center"/>
@@ -1944,7 +1935,7 @@
               <w:top w:val="single" w:sz="12" w:space="0" w:color="FFFFFF"/>
               <w:left w:val="nil"/>
               <w:bottom w:val="single" w:sz="12" w:space="0" w:color="FFFFFF"/>
-              <w:right w:val="single" w:sz="12" w:space="0" w:color="FFFFFF"/>
+              <w:right w:val="single" w:sz="4" w:space="0" w:color="FFFFFF"/>
             </w:tcBorders>
             <w:shd w:val="clear" w:color="auto" w:fill="D9D9D9" w:themeFill="background1" w:themeFillShade="D9"/>
             <w:vAlign w:val="center"/>
@@ -4794,7 +4785,7 @@
               <w:top w:val="single" w:sz="12" w:space="0" w:color="FFFFFF"/>
               <w:left w:val="nil"/>
               <w:bottom w:val="single" w:sz="12" w:space="0" w:color="FFFFFF"/>
-              <w:right w:val="single" w:sz="12" w:space="0" w:color="FFFFFF"/>
+              <w:right w:val="single" w:sz="4" w:space="0" w:color="FFFFFF"/>
             </w:tcBorders>
             <w:shd w:val="clear" w:color="auto" w:fill="D9D9D9" w:themeFill="background1" w:themeFillShade="D9"/>
             <w:vAlign w:val="center"/>
@@ -5388,7 +5379,7 @@
               <w:top w:val="single" w:sz="12" w:space="0" w:color="FFFFFF"/>
               <w:left w:val="nil"/>
               <w:bottom w:val="single" w:sz="12" w:space="0" w:color="FFFFFF"/>
-              <w:right w:val="single" w:sz="12" w:space="0" w:color="FFFFFF"/>
+              <w:right w:val="single" w:sz="4" w:space="0" w:color="FFFFFF"/>
             </w:tcBorders>
             <w:shd w:val="clear" w:color="auto" w:fill="D9D9D9" w:themeFill="background1" w:themeFillShade="D9"/>
             <w:vAlign w:val="center"/>
@@ -5508,6 +5499,7 @@
             </w:pPr>
             <w:r>
               <w:rPr>
+                <w:rFonts w:asciiTheme="majorHAnsi" w:hAnsiTheme="majorHAnsi" w:cstheme="majorHAnsi"/>
                 <w:sz w:val="20"/>
               </w:rPr>
               <w:t>Brainstorming</w:t>
@@ -5643,7 +5635,7 @@
               <w:top w:val="single" w:sz="12" w:space="0" w:color="FFFFFF"/>
               <w:left w:val="nil"/>
               <w:bottom w:val="single" w:sz="12" w:space="0" w:color="FFFFFF"/>
-              <w:right w:val="single" w:sz="12" w:space="0" w:color="FFFFFF"/>
+              <w:right w:val="single" w:sz="4" w:space="0" w:color="FFFFFF"/>
             </w:tcBorders>
             <w:shd w:val="clear" w:color="auto" w:fill="D9D9D9" w:themeFill="background1" w:themeFillShade="D9"/>
             <w:vAlign w:val="center"/>
@@ -5886,7 +5878,7 @@
               <w:top w:val="single" w:sz="12" w:space="0" w:color="FFFFFF"/>
               <w:left w:val="nil"/>
               <w:bottom w:val="single" w:sz="12" w:space="0" w:color="FFFFFF"/>
-              <w:right w:val="single" w:sz="12" w:space="0" w:color="FFFFFF"/>
+              <w:right w:val="nil"/>
             </w:tcBorders>
             <w:shd w:val="clear" w:color="auto" w:fill="7F7F7F" w:themeFill="text1" w:themeFillTint="80"/>
             <w:vAlign w:val="center"/>
@@ -6401,8 +6393,6 @@
           <w:sz w:val="20"/>
         </w:rPr>
       </w:pPr>
-      <w:bookmarkStart w:id="0" w:name="_GoBack"/>
-      <w:bookmarkEnd w:id="0"/>
     </w:p>
     <w:p>
       <w:pPr>
@@ -6471,6 +6461,8 @@
         </w:rPr>
         <w:t xml:space="preserve"> finden:</w:t>
       </w:r>
+      <w:bookmarkStart w:id="0" w:name="_GoBack"/>
+      <w:bookmarkEnd w:id="0"/>
     </w:p>
     <w:p>
       <w:pPr>
@@ -8120,7 +8112,7 @@
 </file>
 
 <file path=customXml/itemProps1.xml><?xml version="1.0" encoding="utf-8"?>
-<ds:datastoreItem xmlns:ds="http://schemas.openxmlformats.org/officeDocument/2006/customXml" ds:itemID="{BEDABCAB-9E8A-4D59-A77D-C8AD33EBB116}">
+<ds:datastoreItem xmlns:ds="http://schemas.openxmlformats.org/officeDocument/2006/customXml" ds:itemID="{FE1FAC21-DCCE-4B54-8270-A697DA83A2D4}">
   <ds:schemaRefs>
     <ds:schemaRef ds:uri="http://schemas.openxmlformats.org/officeDocument/2006/bibliography"/>
   </ds:schemaRefs>

</xml_diff>

<commit_message>
Entry, Tutorials, Routes, Controllers and Analyzer Implemented
</commit_message>
<xml_diff>
--- a/Weitere Artefakte/Projektplan.docx
+++ b/Weitere Artefakte/Projektplan.docx
@@ -16744,14 +16744,16 @@
                 <w:szCs w:val="20"/>
               </w:rPr>
             </w:pPr>
-            <w:r>
-              <w:rPr>
-                <w:rFonts w:asciiTheme="majorHAnsi" w:hAnsiTheme="majorHAnsi" w:cstheme="majorHAnsi"/>
-                <w:color w:val="000000"/>
-                <w:sz w:val="20"/>
-                <w:szCs w:val="20"/>
-              </w:rPr>
-              <w:t>6</w:t>
+            <w:bookmarkStart w:id="0" w:name="_GoBack"/>
+            <w:bookmarkEnd w:id="0"/>
+            <w:r>
+              <w:rPr>
+                <w:rFonts w:asciiTheme="majorHAnsi" w:hAnsiTheme="majorHAnsi" w:cstheme="majorHAnsi"/>
+                <w:color w:val="000000"/>
+                <w:sz w:val="20"/>
+                <w:szCs w:val="20"/>
+              </w:rPr>
+              <w:t>8</w:t>
             </w:r>
           </w:p>
         </w:tc>
@@ -16951,7 +16953,7 @@
                 <w:sz w:val="20"/>
                 <w:szCs w:val="20"/>
               </w:rPr>
-              <w:t>7</w:t>
+              <w:t>2</w:t>
             </w:r>
           </w:p>
         </w:tc>
@@ -46200,8 +46202,6 @@
               </w:rPr>
               <w:t>600</w:t>
             </w:r>
-            <w:bookmarkStart w:id="0" w:name="_GoBack"/>
-            <w:bookmarkEnd w:id="0"/>
           </w:p>
         </w:tc>
         <w:tc>
@@ -47052,7 +47052,7 @@
 </file>
 
 <file path=customXml/itemProps1.xml><?xml version="1.0" encoding="utf-8"?>
-<ds:datastoreItem xmlns:ds="http://schemas.openxmlformats.org/officeDocument/2006/customXml" ds:itemID="{294E92A8-D42B-486D-9806-EF46F52B2D66}">
+<ds:datastoreItem xmlns:ds="http://schemas.openxmlformats.org/officeDocument/2006/customXml" ds:itemID="{16637200-C6D8-4C0D-8666-108EB35AB152}">
   <ds:schemaRefs>
     <ds:schemaRef ds:uri="http://schemas.openxmlformats.org/officeDocument/2006/bibliography"/>
   </ds:schemaRefs>

</xml_diff>